<commit_message>
XRD generated, part 4a) done
</commit_message>
<xml_diff>
--- a/Assignment 1/tips.docx
+++ b/Assignment 1/tips.docx
@@ -4,6 +4,20 @@
   <w:body>
     <w:p>
       <w:pPr>
+        <w:pStyle w:val="Heading1"/>
+        <w:rPr>
+          <w:lang w:val="en-US"/>
+        </w:rPr>
+      </w:pPr>
+      <w:r>
+        <w:rPr>
+          <w:lang w:val="en-US"/>
+        </w:rPr>
+        <w:t>Question-1</w:t>
+      </w:r>
+    </w:p>
+    <w:p>
+      <w:pPr>
         <w:pStyle w:val="ListParagraph"/>
         <w:numPr>
           <w:ilvl w:val="0"/>
@@ -826,6 +840,7 @@
         <w:rPr>
           <w:lang w:val="en-US"/>
         </w:rPr>
+        <w:lastRenderedPageBreak/>
         <w:t>h)</w:t>
       </w:r>
     </w:p>
@@ -840,7 +855,6 @@
         <w:rPr>
           <w:lang w:val="en-US"/>
         </w:rPr>
-        <w:lastRenderedPageBreak/>
         <w:t>red</w:t>
       </w:r>
       <w:proofErr w:type="gramEnd"/>
@@ -1012,8 +1026,375 @@
           <w:lang w:val="en-US"/>
         </w:rPr>
       </w:pPr>
+      <w:r>
+        <w:rPr>
+          <w:noProof/>
+          <w:lang w:eastAsia="en-GB" w:bidi="ta-IN"/>
+        </w:rPr>
+        <w:drawing>
+          <wp:inline distT="0" distB="0" distL="0" distR="0" wp14:anchorId="01349A1C" wp14:editId="1D9C8BA1">
+            <wp:extent cx="4572638" cy="943107"/>
+            <wp:effectExtent l="0" t="0" r="0" b="0"/>
+            <wp:docPr id="1" name="Picture 1"/>
+            <wp:cNvGraphicFramePr>
+              <a:graphicFrameLocks xmlns:a="http://schemas.openxmlformats.org/drawingml/2006/main" noChangeAspect="1"/>
+            </wp:cNvGraphicFramePr>
+            <a:graphic xmlns:a="http://schemas.openxmlformats.org/drawingml/2006/main">
+              <a:graphicData uri="http://schemas.openxmlformats.org/drawingml/2006/picture">
+                <pic:pic xmlns:pic="http://schemas.openxmlformats.org/drawingml/2006/picture">
+                  <pic:nvPicPr>
+                    <pic:cNvPr id="1" name=""/>
+                    <pic:cNvPicPr/>
+                  </pic:nvPicPr>
+                  <pic:blipFill>
+                    <a:blip r:embed="rId5"/>
+                    <a:stretch>
+                      <a:fillRect/>
+                    </a:stretch>
+                  </pic:blipFill>
+                  <pic:spPr>
+                    <a:xfrm>
+                      <a:off x="0" y="0"/>
+                      <a:ext cx="4572638" cy="943107"/>
+                    </a:xfrm>
+                    <a:prstGeom prst="rect">
+                      <a:avLst/>
+                    </a:prstGeom>
+                  </pic:spPr>
+                </pic:pic>
+              </a:graphicData>
+            </a:graphic>
+          </wp:inline>
+        </w:drawing>
+      </w:r>
+    </w:p>
+    <w:p>
+      <w:pPr>
+        <w:rPr>
+          <w:lang w:val="en-US"/>
+        </w:rPr>
+      </w:pPr>
+      <w:r>
+        <w:rPr>
+          <w:noProof/>
+          <w:lang w:eastAsia="en-GB" w:bidi="ta-IN"/>
+        </w:rPr>
+        <w:drawing>
+          <wp:inline distT="0" distB="0" distL="0" distR="0" wp14:anchorId="60AD7FF4" wp14:editId="161767D4">
+            <wp:extent cx="3924848" cy="1714739"/>
+            <wp:effectExtent l="0" t="0" r="0" b="0"/>
+            <wp:docPr id="2" name="Picture 2"/>
+            <wp:cNvGraphicFramePr>
+              <a:graphicFrameLocks xmlns:a="http://schemas.openxmlformats.org/drawingml/2006/main" noChangeAspect="1"/>
+            </wp:cNvGraphicFramePr>
+            <a:graphic xmlns:a="http://schemas.openxmlformats.org/drawingml/2006/main">
+              <a:graphicData uri="http://schemas.openxmlformats.org/drawingml/2006/picture">
+                <pic:pic xmlns:pic="http://schemas.openxmlformats.org/drawingml/2006/picture">
+                  <pic:nvPicPr>
+                    <pic:cNvPr id="1" name=""/>
+                    <pic:cNvPicPr/>
+                  </pic:nvPicPr>
+                  <pic:blipFill>
+                    <a:blip r:embed="rId6"/>
+                    <a:stretch>
+                      <a:fillRect/>
+                    </a:stretch>
+                  </pic:blipFill>
+                  <pic:spPr>
+                    <a:xfrm>
+                      <a:off x="0" y="0"/>
+                      <a:ext cx="3924848" cy="1714739"/>
+                    </a:xfrm>
+                    <a:prstGeom prst="rect">
+                      <a:avLst/>
+                    </a:prstGeom>
+                  </pic:spPr>
+                </pic:pic>
+              </a:graphicData>
+            </a:graphic>
+          </wp:inline>
+        </w:drawing>
+      </w:r>
+    </w:p>
+    <w:p>
+      <w:pPr>
+        <w:rPr>
+          <w:b/>
+          <w:bCs/>
+          <w:lang w:val="en-US"/>
+        </w:rPr>
+      </w:pPr>
+      <w:r>
+        <w:rPr>
+          <w:lang w:val="en-US"/>
+        </w:rPr>
+        <w:t>Space group</w:t>
+      </w:r>
+      <w:proofErr w:type="gramStart"/>
+      <w:r>
+        <w:rPr>
+          <w:lang w:val="en-US"/>
+        </w:rPr>
+        <w:t>:</w:t>
+      </w:r>
+      <w:r>
+        <w:rPr>
+          <w:b/>
+          <w:bCs/>
+          <w:lang w:val="en-US"/>
+        </w:rPr>
+        <w:t>Fm</w:t>
+      </w:r>
+      <w:proofErr w:type="gramEnd"/>
+      <w:r>
+        <w:rPr>
+          <w:b/>
+          <w:bCs/>
+          <w:lang w:val="en-US"/>
+        </w:rPr>
+        <w:t>-3m</w:t>
+      </w:r>
+    </w:p>
+    <w:p>
+      <w:pPr>
+        <w:pStyle w:val="ListParagraph"/>
+        <w:numPr>
+          <w:ilvl w:val="0"/>
+          <w:numId w:val="5"/>
+        </w:numPr>
+        <w:rPr>
+          <w:lang w:val="en-US"/>
+        </w:rPr>
+      </w:pPr>
+      <w:r>
+        <w:rPr>
+          <w:lang w:val="en-US"/>
+        </w:rPr>
+        <w:t>F lattice</w:t>
+      </w:r>
+    </w:p>
+    <w:p>
+      <w:pPr>
+        <w:pStyle w:val="ListParagraph"/>
+        <w:numPr>
+          <w:ilvl w:val="0"/>
+          <w:numId w:val="5"/>
+        </w:numPr>
+        <w:rPr>
+          <w:lang w:val="en-US"/>
+        </w:rPr>
+      </w:pPr>
+      <w:r>
+        <w:rPr>
+          <w:lang w:val="en-US"/>
+        </w:rPr>
+        <w:t>Mirror along a-axis</w:t>
+      </w:r>
+    </w:p>
+    <w:p>
+      <w:pPr>
+        <w:pStyle w:val="ListParagraph"/>
+        <w:numPr>
+          <w:ilvl w:val="0"/>
+          <w:numId w:val="5"/>
+        </w:numPr>
+        <w:rPr>
+          <w:lang w:val="en-US"/>
+        </w:rPr>
+      </w:pPr>
+      <w:r>
+        <w:rPr>
+          <w:lang w:val="en-US"/>
+        </w:rPr>
+        <w:t>C3 axis along b-axis with inversion</w:t>
+      </w:r>
+    </w:p>
+    <w:p>
+      <w:pPr>
+        <w:pStyle w:val="ListParagraph"/>
+        <w:numPr>
+          <w:ilvl w:val="0"/>
+          <w:numId w:val="5"/>
+        </w:numPr>
+        <w:rPr>
+          <w:lang w:val="en-US"/>
+        </w:rPr>
+      </w:pPr>
+      <w:r>
+        <w:rPr>
+          <w:lang w:val="en-US"/>
+        </w:rPr>
+        <w:t>Mirror along c-axis</w:t>
+      </w:r>
+    </w:p>
+    <w:p>
+      <w:pPr>
+        <w:rPr>
+          <w:lang w:val="en-US"/>
+        </w:rPr>
+      </w:pPr>
+      <w:r>
+        <w:rPr>
+          <w:lang w:val="en-US"/>
+        </w:rPr>
+        <w:t>b)</w:t>
+      </w:r>
+    </w:p>
+    <w:p>
+      <w:pPr>
+        <w:rPr>
+          <w:lang w:val="en-US"/>
+        </w:rPr>
+      </w:pPr>
+    </w:p>
+    <w:p>
+      <w:pPr>
+        <w:rPr>
+          <w:lang w:val="en-US"/>
+        </w:rPr>
+      </w:pPr>
+      <w:r>
+        <w:rPr>
+          <w:lang w:val="en-US"/>
+        </w:rPr>
+        <w:t>225</w:t>
+      </w:r>
+    </w:p>
+    <w:p>
+      <w:pPr>
+        <w:rPr>
+          <w:lang w:val="en-US"/>
+        </w:rPr>
+      </w:pPr>
+      <w:r>
+        <w:rPr>
+          <w:noProof/>
+          <w:lang w:eastAsia="en-GB" w:bidi="ta-IN"/>
+        </w:rPr>
+        <w:lastRenderedPageBreak/>
+        <w:drawing>
+          <wp:inline distT="0" distB="0" distL="0" distR="0" wp14:anchorId="3178B5F4" wp14:editId="1FC22297">
+            <wp:extent cx="4011334" cy="2500751"/>
+            <wp:effectExtent l="0" t="0" r="8255" b="0"/>
+            <wp:docPr id="3" name="Picture 3"/>
+            <wp:cNvGraphicFramePr>
+              <a:graphicFrameLocks xmlns:a="http://schemas.openxmlformats.org/drawingml/2006/main" noChangeAspect="1"/>
+            </wp:cNvGraphicFramePr>
+            <a:graphic xmlns:a="http://schemas.openxmlformats.org/drawingml/2006/main">
+              <a:graphicData uri="http://schemas.openxmlformats.org/drawingml/2006/picture">
+                <pic:pic xmlns:pic="http://schemas.openxmlformats.org/drawingml/2006/picture">
+                  <pic:nvPicPr>
+                    <pic:cNvPr id="1" name=""/>
+                    <pic:cNvPicPr/>
+                  </pic:nvPicPr>
+                  <pic:blipFill>
+                    <a:blip r:embed="rId7"/>
+                    <a:stretch>
+                      <a:fillRect/>
+                    </a:stretch>
+                  </pic:blipFill>
+                  <pic:spPr>
+                    <a:xfrm>
+                      <a:off x="0" y="0"/>
+                      <a:ext cx="4020901" cy="2506715"/>
+                    </a:xfrm>
+                    <a:prstGeom prst="rect">
+                      <a:avLst/>
+                    </a:prstGeom>
+                  </pic:spPr>
+                </pic:pic>
+              </a:graphicData>
+            </a:graphic>
+          </wp:inline>
+        </w:drawing>
+      </w:r>
+    </w:p>
+    <w:p>
+      <w:pPr>
+        <w:rPr>
+          <w:rStyle w:val="Hyperlink"/>
+          <w:lang w:val="en-US"/>
+        </w:rPr>
+      </w:pPr>
+      <w:hyperlink r:id="rId8" w:history="1">
+        <w:r>
+          <w:rPr>
+            <w:rStyle w:val="Hyperlink"/>
+            <w:lang w:val="en-US"/>
+          </w:rPr>
+          <w:t>http://img.chem.ucl.ac.uk/sgp/misc/symbols.htm</w:t>
+        </w:r>
+      </w:hyperlink>
+    </w:p>
+    <w:p>
+      <w:pPr>
+        <w:pStyle w:val="Heading1"/>
+        <w:rPr>
+          <w:lang w:val="en-US"/>
+        </w:rPr>
+      </w:pPr>
+      <w:r>
+        <w:rPr>
+          <w:lang w:val="en-US"/>
+        </w:rPr>
+        <w:t>Question 4</w:t>
+      </w:r>
+    </w:p>
+    <w:p>
+      <w:pPr>
+        <w:rPr>
+          <w:lang w:val="en-US"/>
+        </w:rPr>
+      </w:pPr>
       <w:bookmarkStart w:id="0" w:name="_GoBack"/>
+      <w:r>
+        <w:rPr>
+          <w:lang w:val="en-US"/>
+        </w:rPr>
+        <w:drawing>
+          <wp:inline distT="0" distB="0" distL="0" distR="0" wp14:anchorId="4709E96A" wp14:editId="00C88451">
+            <wp:extent cx="4452688" cy="2133600"/>
+            <wp:effectExtent l="0" t="0" r="5080" b="0"/>
+            <wp:docPr id="4" name="Picture 4"/>
+            <wp:cNvGraphicFramePr>
+              <a:graphicFrameLocks xmlns:a="http://schemas.openxmlformats.org/drawingml/2006/main" noChangeAspect="1"/>
+            </wp:cNvGraphicFramePr>
+            <a:graphic xmlns:a="http://schemas.openxmlformats.org/drawingml/2006/main">
+              <a:graphicData uri="http://schemas.openxmlformats.org/drawingml/2006/picture">
+                <pic:pic xmlns:pic="http://schemas.openxmlformats.org/drawingml/2006/picture">
+                  <pic:nvPicPr>
+                    <pic:cNvPr id="1" name=""/>
+                    <pic:cNvPicPr/>
+                  </pic:nvPicPr>
+                  <pic:blipFill>
+                    <a:blip r:embed="rId9"/>
+                    <a:stretch>
+                      <a:fillRect/>
+                    </a:stretch>
+                  </pic:blipFill>
+                  <pic:spPr>
+                    <a:xfrm>
+                      <a:off x="0" y="0"/>
+                      <a:ext cx="4459360" cy="2136797"/>
+                    </a:xfrm>
+                    <a:prstGeom prst="rect">
+                      <a:avLst/>
+                    </a:prstGeom>
+                  </pic:spPr>
+                </pic:pic>
+              </a:graphicData>
+            </a:graphic>
+          </wp:inline>
+        </w:drawing>
+      </w:r>
       <w:bookmarkEnd w:id="0"/>
+    </w:p>
+    <w:p>
+      <w:pPr>
+        <w:rPr>
+          <w:lang w:val="en-US"/>
+        </w:rPr>
+      </w:pPr>
     </w:p>
     <w:sectPr>
       <w:pgSz w:w="11906" w:h="16838"/>
@@ -1286,6 +1667,95 @@
     </w:lvl>
   </w:abstractNum>
   <w:abstractNum w:abstractNumId="3">
+    <w:nsid w:val="411B7142"/>
+    <w:multiLevelType w:val="hybridMultilevel"/>
+    <w:tmpl w:val="9FF03200"/>
+    <w:lvl w:ilvl="0" w:tplc="0809000F">
+      <w:start w:val="1"/>
+      <w:numFmt w:val="decimal"/>
+      <w:lvlText w:val="%1."/>
+      <w:lvlJc w:val="left"/>
+      <w:pPr>
+        <w:ind w:left="720" w:hanging="360"/>
+      </w:pPr>
+      <w:rPr>
+        <w:rFonts w:hint="default"/>
+      </w:rPr>
+    </w:lvl>
+    <w:lvl w:ilvl="1" w:tplc="08090019" w:tentative="1">
+      <w:start w:val="1"/>
+      <w:numFmt w:val="lowerLetter"/>
+      <w:lvlText w:val="%2."/>
+      <w:lvlJc w:val="left"/>
+      <w:pPr>
+        <w:ind w:left="1440" w:hanging="360"/>
+      </w:pPr>
+    </w:lvl>
+    <w:lvl w:ilvl="2" w:tplc="0809001B" w:tentative="1">
+      <w:start w:val="1"/>
+      <w:numFmt w:val="lowerRoman"/>
+      <w:lvlText w:val="%3."/>
+      <w:lvlJc w:val="right"/>
+      <w:pPr>
+        <w:ind w:left="2160" w:hanging="180"/>
+      </w:pPr>
+    </w:lvl>
+    <w:lvl w:ilvl="3" w:tplc="0809000F" w:tentative="1">
+      <w:start w:val="1"/>
+      <w:numFmt w:val="decimal"/>
+      <w:lvlText w:val="%4."/>
+      <w:lvlJc w:val="left"/>
+      <w:pPr>
+        <w:ind w:left="2880" w:hanging="360"/>
+      </w:pPr>
+    </w:lvl>
+    <w:lvl w:ilvl="4" w:tplc="08090019" w:tentative="1">
+      <w:start w:val="1"/>
+      <w:numFmt w:val="lowerLetter"/>
+      <w:lvlText w:val="%5."/>
+      <w:lvlJc w:val="left"/>
+      <w:pPr>
+        <w:ind w:left="3600" w:hanging="360"/>
+      </w:pPr>
+    </w:lvl>
+    <w:lvl w:ilvl="5" w:tplc="0809001B" w:tentative="1">
+      <w:start w:val="1"/>
+      <w:numFmt w:val="lowerRoman"/>
+      <w:lvlText w:val="%6."/>
+      <w:lvlJc w:val="right"/>
+      <w:pPr>
+        <w:ind w:left="4320" w:hanging="180"/>
+      </w:pPr>
+    </w:lvl>
+    <w:lvl w:ilvl="6" w:tplc="0809000F" w:tentative="1">
+      <w:start w:val="1"/>
+      <w:numFmt w:val="decimal"/>
+      <w:lvlText w:val="%7."/>
+      <w:lvlJc w:val="left"/>
+      <w:pPr>
+        <w:ind w:left="5040" w:hanging="360"/>
+      </w:pPr>
+    </w:lvl>
+    <w:lvl w:ilvl="7" w:tplc="08090019" w:tentative="1">
+      <w:start w:val="1"/>
+      <w:numFmt w:val="lowerLetter"/>
+      <w:lvlText w:val="%8."/>
+      <w:lvlJc w:val="left"/>
+      <w:pPr>
+        <w:ind w:left="5760" w:hanging="360"/>
+      </w:pPr>
+    </w:lvl>
+    <w:lvl w:ilvl="8" w:tplc="0809001B" w:tentative="1">
+      <w:start w:val="1"/>
+      <w:numFmt w:val="lowerRoman"/>
+      <w:lvlText w:val="%9."/>
+      <w:lvlJc w:val="right"/>
+      <w:pPr>
+        <w:ind w:left="6480" w:hanging="180"/>
+      </w:pPr>
+    </w:lvl>
+  </w:abstractNum>
+  <w:abstractNum w:abstractNumId="4">
     <w:nsid w:val="47595F2E"/>
     <w:multiLevelType w:val="hybridMultilevel"/>
     <w:tmpl w:val="36E0C2A4"/>
@@ -1375,7 +1845,7 @@
     </w:lvl>
   </w:abstractNum>
   <w:num w:numId="1">
-    <w:abstractNumId w:val="3"/>
+    <w:abstractNumId w:val="4"/>
   </w:num>
   <w:num w:numId="2">
     <w:abstractNumId w:val="2"/>
@@ -1385,6 +1855,9 @@
   </w:num>
   <w:num w:numId="4">
     <w:abstractNumId w:val="1"/>
+  </w:num>
+  <w:num w:numId="5">
+    <w:abstractNumId w:val="3"/>
   </w:num>
 </w:numbering>
 </file>
@@ -1807,6 +2280,7 @@
   <w:style w:type="character" w:default="1" w:styleId="DefaultParagraphFont">
     <w:name w:val="Default Paragraph Font"/>
     <w:uiPriority w:val="1"/>
+    <w:semiHidden/>
     <w:unhideWhenUsed/>
   </w:style>
   <w:style w:type="table" w:default="1" w:styleId="TableNormal">
@@ -1852,6 +2326,17 @@
       <w:color w:val="2E74B5" w:themeColor="accent1" w:themeShade="BF"/>
       <w:sz w:val="32"/>
       <w:szCs w:val="32"/>
+    </w:rPr>
+  </w:style>
+  <w:style w:type="character" w:styleId="Hyperlink">
+    <w:name w:val="Hyperlink"/>
+    <w:basedOn w:val="DefaultParagraphFont"/>
+    <w:uiPriority w:val="99"/>
+    <w:unhideWhenUsed/>
+    <w:rsid w:val="00B4558E"/>
+    <w:rPr>
+      <w:color w:val="0563C1" w:themeColor="hyperlink"/>
+      <w:u w:val="single"/>
     </w:rPr>
   </w:style>
 </w:styles>

</xml_diff>